<commit_message>
Flow Chart Editor Widgets Added
</commit_message>
<xml_diff>
--- a/Documentation/TestScriptBuilder_Dependency-Installation.docx
+++ b/Documentation/TestScriptBuilder_Dependency-Installation.docx
@@ -279,6 +279,7 @@
         </w:numPr>
         <w:rPr/>
       </w:pPr>
+      <w:bookmarkStart w:id="0" w:name="__DdeLink__89_1829883815"/>
       <w:r>
         <w:rPr/>
         <w:t>For instance, my system compiled successfully with:</w:t>
@@ -295,6 +296,8 @@
           <w:i/>
         </w:rPr>
       </w:pPr>
+      <w:bookmarkStart w:id="1" w:name="__DdeLink__89_1829883815"/>
+      <w:bookmarkEnd w:id="1"/>
       <w:r>
         <w:rPr>
           <w:i/>
@@ -315,7 +318,7 @@
       </w:pPr>
       <w:r>
         <w:rPr/>
-        <w:t xml:space="preserve">Follow the instructions below to start the application:  </w:t>
+        <w:t xml:space="preserve">Follow the instructions below to start the application: </w:t>
       </w:r>
       <w:r>
         <w:fldChar w:fldCharType="begin"/>
@@ -334,6 +337,106 @@
       </w:r>
       <w:r>
         <w:fldChar w:fldCharType="end"/>
+      </w:r>
+    </w:p>
+    <w:p>
+      <w:pPr>
+        <w:pStyle w:val="ListParagraph"/>
+        <w:numPr>
+          <w:ilvl w:val="0"/>
+          <w:numId w:val="1"/>
+        </w:numPr>
+        <w:rPr>
+          <w:rStyle w:val="InternetLink"/>
+        </w:rPr>
+      </w:pPr>
+      <w:r>
+        <w:rPr/>
+        <w:t xml:space="preserve"> </w:t>
+      </w:r>
+      <w:r>
+        <w:rPr/>
+        <w:t xml:space="preserve">Download Jinja2 from: </w:t>
+      </w:r>
+      <w:hyperlink r:id="rId6">
+        <w:r>
+          <w:rPr>
+            <w:rStyle w:val="InternetLink"/>
+          </w:rPr>
+          <w:t>https://pypi.python.org/pypi/Jinja2</w:t>
+        </w:r>
+      </w:hyperlink>
+    </w:p>
+    <w:p>
+      <w:pPr>
+        <w:pStyle w:val="ListParagraph"/>
+        <w:numPr>
+          <w:ilvl w:val="0"/>
+          <w:numId w:val="1"/>
+        </w:numPr>
+        <w:rPr/>
+      </w:pPr>
+      <w:r>
+        <w:rPr/>
+        <w:t xml:space="preserve">Go to the directory to which you unzipped </w:t>
+      </w:r>
+      <w:r>
+        <w:rPr/>
+        <w:t>Jinja2</w:t>
+      </w:r>
+      <w:r>
+        <w:rPr/>
+        <w:t xml:space="preserve"> and run the following command:</w:t>
+      </w:r>
+    </w:p>
+    <w:p>
+      <w:pPr>
+        <w:pStyle w:val="ListParagraph"/>
+        <w:numPr>
+          <w:ilvl w:val="1"/>
+          <w:numId w:val="1"/>
+        </w:numPr>
+        <w:rPr>
+          <w:i/>
+        </w:rPr>
+      </w:pPr>
+      <w:r>
+        <w:rPr>
+          <w:i/>
+        </w:rPr>
+        <w:t>&lt;Path_to_Python_Executable&gt;\python.exe .\setup.py install</w:t>
+      </w:r>
+    </w:p>
+    <w:p>
+      <w:pPr>
+        <w:pStyle w:val="ListParagraph"/>
+        <w:numPr>
+          <w:ilvl w:val="0"/>
+          <w:numId w:val="1"/>
+        </w:numPr>
+        <w:rPr/>
+      </w:pPr>
+      <w:r>
+        <w:rPr/>
+        <w:t>For instance, my system compiled successfully with:</w:t>
+      </w:r>
+    </w:p>
+    <w:p>
+      <w:pPr>
+        <w:pStyle w:val="ListParagraph"/>
+        <w:numPr>
+          <w:ilvl w:val="1"/>
+          <w:numId w:val="1"/>
+        </w:numPr>
+        <w:rPr>
+          <w:i/>
+        </w:rPr>
+      </w:pPr>
+      <w:r>
+        <w:rPr>
+          <w:i/>
+        </w:rPr>
+        <w:t>C:\Users\ABarry.US\Documents\Development\Python\Kivy-1.9.0-py2.7-win32-x86\python27\python.exe .\setup.py install</w:t>
       </w:r>
     </w:p>
     <w:p>
@@ -384,7 +487,7 @@
         <w:rPr/>
         <w:t xml:space="preserve">Install Kivy using your package manager per the instructions here: </w:t>
       </w:r>
-      <w:hyperlink r:id="rId6">
+      <w:hyperlink r:id="rId7">
         <w:r>
           <w:rPr>
             <w:rStyle w:val="InternetLink"/>
@@ -449,8 +552,8 @@
           <w:iCs/>
         </w:rPr>
       </w:pPr>
-      <w:bookmarkStart w:id="0" w:name="_GoBack"/>
-      <w:bookmarkEnd w:id="0"/>
+      <w:bookmarkStart w:id="2" w:name="_GoBack"/>
+      <w:bookmarkEnd w:id="2"/>
       <w:r>
         <w:rPr>
           <w:i w:val="false"/>

</xml_diff>